<commit_message>
Update technisch ontwerp + application flow
</commit_message>
<xml_diff>
--- a/Documentatie/Technisch ontwerp.docx
+++ b/Documentatie/Technisch ontwerp.docx
@@ -190,6 +190,7 @@
                 </w:placeholder>
                 <w:text/>
               </w:sdtPr>
+              <w:sdtEndPr/>
               <w:sdtContent>
                 <w:r>
                   <w:t xml:space="preserve">Ramon van Veghel, Philip Klok en Melanie Hoogenboom </w:t>
@@ -1352,28 +1353,12 @@
                 <w:b w:val="0"/>
               </w:rPr>
             </w:pPr>
-            <w:proofErr w:type="spellStart"/>
             <w:r>
               <w:rPr>
                 <w:b w:val="0"/>
               </w:rPr>
-              <w:t>yyyy</w:t>
-            </w:r>
-            <w:proofErr w:type="spellEnd"/>
-            <w:r>
-              <w:rPr>
-                <w:b w:val="0"/>
-              </w:rPr>
-              <w:t>-mm-</w:t>
-            </w:r>
-            <w:proofErr w:type="spellStart"/>
-            <w:r>
-              <w:rPr>
-                <w:b w:val="0"/>
-              </w:rPr>
-              <w:t>dd</w:t>
-            </w:r>
-            <w:proofErr w:type="spellEnd"/>
+              <w:t>21-05-2021</w:t>
+            </w:r>
           </w:p>
         </w:tc>
         <w:tc>
@@ -1386,11 +1371,9 @@
               <w:jc w:val="center"/>
               <w:cnfStyle w:val="000000100000" w:firstRow="0" w:lastRow="0" w:firstColumn="0" w:lastColumn="0" w:oddVBand="0" w:evenVBand="0" w:oddHBand="1" w:evenHBand="0" w:firstRowFirstColumn="0" w:firstRowLastColumn="0" w:lastRowFirstColumn="0" w:lastRowLastColumn="0"/>
             </w:pPr>
-            <w:proofErr w:type="spellStart"/>
-            <w:r>
-              <w:t>x.x</w:t>
-            </w:r>
-            <w:proofErr w:type="spellEnd"/>
+            <w:r>
+              <w:t>V1.0</w:t>
+            </w:r>
           </w:p>
         </w:tc>
         <w:tc>
@@ -1402,6 +1385,9 @@
               <w:pStyle w:val="Geenafstand"/>
               <w:cnfStyle w:val="000000100000" w:firstRow="0" w:lastRow="0" w:firstColumn="0" w:lastColumn="0" w:oddVBand="0" w:evenVBand="0" w:oddHBand="1" w:evenHBand="0" w:firstRowFirstColumn="0" w:firstRowLastColumn="0" w:lastRowFirstColumn="0" w:lastRowLastColumn="0"/>
             </w:pPr>
+            <w:r>
+              <w:t>Ramon van Veghel</w:t>
+            </w:r>
           </w:p>
         </w:tc>
         <w:tc>
@@ -1667,23 +1653,22 @@
       <w:bookmarkEnd w:id="9"/>
     </w:p>
     <w:p>
-      <w:pPr>
-        <w:pStyle w:val="SPLinfo"/>
-      </w:pPr>
-      <w:r>
-        <w:t>In deze paragraaf</w:t>
-      </w:r>
-      <w:r>
-        <w:t xml:space="preserve"> wordt</w:t>
-      </w:r>
-      <w:r>
-        <w:t xml:space="preserve"> kort beschreven: de contactpersoon van het bedrijf of organisatie waarvoor de opdracht wordt uitgevoerd, een omschrijving van het bedrijf of organisatie waarvoor het project wordt uitgevoerd, het probleem en de manier waarop de opdrachtgever het probleem </w:t>
-      </w:r>
-      <w:r>
-        <w:t>wil op</w:t>
-      </w:r>
-      <w:r>
-        <w:t>lossen.</w:t>
+      <w:r>
+        <w:t xml:space="preserve">Contactpersoon: Peter </w:t>
+      </w:r>
+      <w:proofErr w:type="spellStart"/>
+      <w:r>
+        <w:t>Nöcker</w:t>
+      </w:r>
+      <w:proofErr w:type="spellEnd"/>
+      <w:r>
+        <w:br/>
+        <w:t>Bedrijf: ROC Ter AA</w:t>
+      </w:r>
+    </w:p>
+    <w:p>
+      <w:r>
+        <w:t>ROC Ter AA is een school voor middelbaar beroeps onderwijs. Het probleem is dat veel mensen inspiratieloos zijn wat betreft eten en bereiden van eten. We gaan een website bouwen waarop mensen recepten kunnen vinden en plaatsen waardoor er makkelijk inspiratie opgedaan kan worden.</w:t>
       </w:r>
     </w:p>
     <w:p>
@@ -5103,6 +5088,7 @@
     <w:rsid w:val="0024514D"/>
     <w:rsid w:val="0032679A"/>
     <w:rsid w:val="006A6334"/>
+    <w:rsid w:val="00C00E98"/>
   </w:rsids>
   <m:mathPr>
     <m:mathFont m:val="Cambria Math"/>
@@ -5849,6 +5835,15 @@
 </file>
 
 <file path=customXml/item1.xml><?xml version="1.0" encoding="utf-8"?>
+<?mso-contentType ?>
+<FormTemplates xmlns="http://schemas.microsoft.com/sharepoint/v3/contenttype/forms">
+  <Display>DocumentLibraryForm</Display>
+  <Edit>DocumentLibraryForm</Edit>
+  <New>DocumentLibraryForm</New>
+</FormTemplates>
+</file>
+
+<file path=customXml/item2.xml><?xml version="1.0" encoding="utf-8"?>
 <ct:contentTypeSchema xmlns:ct="http://schemas.microsoft.com/office/2006/metadata/contentType" xmlns:ma="http://schemas.microsoft.com/office/2006/metadata/properties/metaAttributes" ct:_="" ma:_="" ma:contentTypeName="Document" ma:contentTypeID="0x0101000C5151218AB56640BDBA68249A073511" ma:contentTypeVersion="23" ma:contentTypeDescription="Een nieuw document maken." ma:contentTypeScope="" ma:versionID="a1da3f48426d5c2cead333d31125cb2a">
   <xsd:schema xmlns:xsd="http://www.w3.org/2001/XMLSchema" xmlns:xs="http://www.w3.org/2001/XMLSchema" xmlns:p="http://schemas.microsoft.com/office/2006/metadata/properties" xmlns:ns1="http://schemas.microsoft.com/sharepoint/v3" xmlns:ns2="b7e4e9fd-5e36-4299-889f-f6136aff670e" xmlns:ns3="fbafb59e-d651-4668-8e65-f7f85ceca18b" targetNamespace="http://schemas.microsoft.com/office/2006/metadata/properties" ma:root="true" ma:fieldsID="1529523bac735da72c0db022ce5932da" ns1:_="" ns2:_="" ns3:_="">
     <xsd:import namespace="http://schemas.microsoft.com/sharepoint/v3"/>
@@ -6123,16 +6118,11 @@
 </ct:contentTypeSchema>
 </file>
 
-<file path=customXml/item2.xml><?xml version="1.0" encoding="utf-8"?>
-<?mso-contentType ?>
-<FormTemplates xmlns="http://schemas.microsoft.com/sharepoint/v3/contenttype/forms">
-  <Display>DocumentLibraryForm</Display>
-  <Edit>DocumentLibraryForm</Edit>
-  <New>DocumentLibraryForm</New>
-</FormTemplates>
+<file path=customXml/item3.xml><?xml version="1.0" encoding="utf-8"?>
+<b:Sources xmlns:b="http://schemas.openxmlformats.org/officeDocument/2006/bibliography" xmlns="http://schemas.openxmlformats.org/officeDocument/2006/bibliography" SelectedStyle="\APASixthEditionOfficeOnline.xsl" StyleName="APA" Version="6"/>
 </file>
 
-<file path=customXml/item3.xml><?xml version="1.0" encoding="utf-8"?>
+<file path=customXml/item4.xml><?xml version="1.0" encoding="utf-8"?>
 <p:properties xmlns:p="http://schemas.microsoft.com/office/2006/metadata/properties" xmlns:xsi="http://www.w3.org/2001/XMLSchema-instance" xmlns:pc="http://schemas.microsoft.com/office/infopath/2007/PartnerControls">
   <documentManagement>
     <jeb5123c558143d5ab1e1526e87a8da0 xmlns="b7e4e9fd-5e36-4299-889f-f6136aff670e">
@@ -6146,11 +6136,15 @@
 </p:properties>
 </file>
 
-<file path=customXml/item4.xml><?xml version="1.0" encoding="utf-8"?>
-<b:Sources xmlns:b="http://schemas.openxmlformats.org/officeDocument/2006/bibliography" xmlns="http://schemas.openxmlformats.org/officeDocument/2006/bibliography" SelectedStyle="\APASixthEditionOfficeOnline.xsl" StyleName="APA" Version="6"/>
+<file path=customXml/itemProps1.xml><?xml version="1.0" encoding="utf-8"?>
+<ds:datastoreItem xmlns:ds="http://schemas.openxmlformats.org/officeDocument/2006/customXml" ds:itemID="{0A40A84B-351E-4840-98F4-E589742AB4BD}">
+  <ds:schemaRefs>
+    <ds:schemaRef ds:uri="http://schemas.microsoft.com/sharepoint/v3/contenttype/forms"/>
+  </ds:schemaRefs>
+</ds:datastoreItem>
 </file>
 
-<file path=customXml/itemProps1.xml><?xml version="1.0" encoding="utf-8"?>
+<file path=customXml/itemProps2.xml><?xml version="1.0" encoding="utf-8"?>
 <ds:datastoreItem xmlns:ds="http://schemas.openxmlformats.org/officeDocument/2006/customXml" ds:itemID="{74D63D81-BCDC-41B3-B63B-E2FB66757C77}">
   <ds:schemaRefs>
     <ds:schemaRef ds:uri="http://schemas.microsoft.com/office/2006/metadata/contentType"/>
@@ -6170,15 +6164,15 @@
 </ds:datastoreItem>
 </file>
 
-<file path=customXml/itemProps2.xml><?xml version="1.0" encoding="utf-8"?>
-<ds:datastoreItem xmlns:ds="http://schemas.openxmlformats.org/officeDocument/2006/customXml" ds:itemID="{0A40A84B-351E-4840-98F4-E589742AB4BD}">
+<file path=customXml/itemProps3.xml><?xml version="1.0" encoding="utf-8"?>
+<ds:datastoreItem xmlns:ds="http://schemas.openxmlformats.org/officeDocument/2006/customXml" ds:itemID="{2A895242-86D5-49E9-9707-E41D3DFFC924}">
   <ds:schemaRefs>
-    <ds:schemaRef ds:uri="http://schemas.microsoft.com/sharepoint/v3/contenttype/forms"/>
+    <ds:schemaRef ds:uri="http://schemas.openxmlformats.org/officeDocument/2006/bibliography"/>
   </ds:schemaRefs>
 </ds:datastoreItem>
 </file>
 
-<file path=customXml/itemProps3.xml><?xml version="1.0" encoding="utf-8"?>
+<file path=customXml/itemProps4.xml><?xml version="1.0" encoding="utf-8"?>
 <ds:datastoreItem xmlns:ds="http://schemas.openxmlformats.org/officeDocument/2006/customXml" ds:itemID="{7F26A801-F9B6-4CC3-B424-63B0B431BCCF}">
   <ds:schemaRefs>
     <ds:schemaRef ds:uri="http://schemas.microsoft.com/office/2006/metadata/properties"/>
@@ -6188,12 +6182,4 @@
     <ds:schemaRef ds:uri="fbafb59e-d651-4668-8e65-f7f85ceca18b"/>
   </ds:schemaRefs>
 </ds:datastoreItem>
-</file>
-
-<file path=customXml/itemProps4.xml><?xml version="1.0" encoding="utf-8"?>
-<ds:datastoreItem xmlns:ds="http://schemas.openxmlformats.org/officeDocument/2006/customXml" ds:itemID="{2A895242-86D5-49E9-9707-E41D3DFFC924}">
-  <ds:schemaRefs>
-    <ds:schemaRef ds:uri="http://schemas.openxmlformats.org/officeDocument/2006/bibliography"/>
-  </ds:schemaRefs>
-</ds:datastoreItem>
 </file>
</xml_diff>